<commit_message>
minor fixes/updates and added zip files for distributing to students
</commit_message>
<xml_diff>
--- a/exercises_1/registration exercises 1.docx
+++ b/exercises_1/registration exercises 1.docx
@@ -95,36 +95,40 @@
           <w:b/>
           <w:sz w:val="32"/>
         </w:rPr>
-        <w:t>Registration workshop 1, 1</w:t>
+        <w:t xml:space="preserve">Registration </w:t>
       </w:r>
       <w:r>
         <w:rPr>
           <w:b/>
           <w:sz w:val="32"/>
         </w:rPr>
-        <w:t>6</w:t>
+        <w:t>exercises</w:t>
       </w:r>
       <w:r>
         <w:rPr>
           <w:b/>
           <w:sz w:val="32"/>
-          <w:vertAlign w:val="superscript"/>
-        </w:rPr>
-        <w:t>th</w:t>
-      </w:r>
-      <w:r>
+        </w:rPr>
+        <w:t xml:space="preserve"> 1</w:t>
+      </w:r>
+      <w:bookmarkStart w:id="0" w:name="_GoBack"/>
+      <w:bookmarkEnd w:id="0"/>
+    </w:p>
+    <w:p>
+      <w:pPr>
+        <w:spacing w:after="120" w:line="240" w:lineRule="auto"/>
+        <w:jc w:val="center"/>
         <w:rPr>
           <w:b/>
           <w:sz w:val="32"/>
         </w:rPr>
-        <w:t xml:space="preserve"> January 20</w:t>
-      </w:r>
+      </w:pPr>
       <w:r>
         <w:rPr>
           <w:b/>
           <w:sz w:val="32"/>
         </w:rPr>
-        <w:t>20</w:t>
+        <w:t>MATLAB version</w:t>
       </w:r>
     </w:p>
     <w:p>
@@ -136,23 +140,6 @@
           <w:sz w:val="32"/>
         </w:rPr>
       </w:pPr>
-      <w:r>
-        <w:rPr>
-          <w:b/>
-          <w:sz w:val="32"/>
-        </w:rPr>
-        <w:t>MATLAB version</w:t>
-      </w:r>
-    </w:p>
-    <w:p>
-      <w:pPr>
-        <w:spacing w:after="120" w:line="240" w:lineRule="auto"/>
-        <w:jc w:val="center"/>
-        <w:rPr>
-          <w:b/>
-          <w:sz w:val="32"/>
-        </w:rPr>
-      </w:pPr>
     </w:p>
     <w:p>
       <w:pPr>
@@ -1371,7 +1358,17 @@
           <w:sz w:val="20"/>
           <w:szCs w:val="24"/>
         </w:rPr>
-        <w:t>coords</w:t>
+        <w:t>coords(</w:t>
+      </w:r>
+      <w:proofErr w:type="gramEnd"/>
+      <w:r>
+        <w:rPr>
+          <w:rFonts w:ascii="Courier New" w:hAnsi="Courier New" w:cs="Courier New"/>
+          <w:color w:val="228B22"/>
+          <w:sz w:val="20"/>
+          <w:szCs w:val="24"/>
+        </w:rPr>
+        <w:t xml:space="preserve">1) is </w:t>
       </w:r>
       <w:proofErr w:type="spellEnd"/>
       <w:r>
@@ -1381,17 +1378,7 @@
           <w:sz w:val="20"/>
           <w:szCs w:val="24"/>
         </w:rPr>
-        <w:t>(</w:t>
-      </w:r>
-      <w:proofErr w:type="gramEnd"/>
-      <w:r>
-        <w:rPr>
-          <w:rFonts w:ascii="Courier New" w:hAnsi="Courier New" w:cs="Courier New"/>
-          <w:color w:val="228B22"/>
-          <w:sz w:val="20"/>
-          <w:szCs w:val="24"/>
-        </w:rPr>
-        <w:t xml:space="preserve">1) is the x coordinate, </w:t>
+        <w:t xml:space="preserve">the x coordinate, </w:t>
       </w:r>
       <w:proofErr w:type="spellStart"/>
       <w:r>
@@ -1641,8 +1628,6 @@
         </w:rPr>
         <w:t xml:space="preserve"> </w:t>
       </w:r>
-      <w:bookmarkStart w:id="0" w:name="_GoBack"/>
-      <w:bookmarkEnd w:id="0"/>
     </w:p>
     <w:p>
       <w:pPr>

</xml_diff>